<commit_message>
replaces sprint topic template
</commit_message>
<xml_diff>
--- a/files/problem-statement-proposal/SprintTopic_Template_TOP2025.docx
+++ b/files/problem-statement-proposal/SprintTopic_Template_TOP2025.docx
@@ -2,24 +2,6 @@
 <file path=word/document.xml><?xml version="1.0" encoding="utf-8"?>
 <w:document xmlns:mc="http://schemas.openxmlformats.org/markup-compatibility/2006" xmlns:o="urn:schemas-microsoft-com:office:office" xmlns:r="http://schemas.openxmlformats.org/officeDocument/2006/relationships" xmlns:m="http://schemas.openxmlformats.org/officeDocument/2006/math" xmlns:v="urn:schemas-microsoft-com:vml" xmlns:wp="http://schemas.openxmlformats.org/drawingml/2006/wordprocessingDrawing" xmlns:w10="urn:schemas-microsoft-com:office:word" xmlns:w="http://schemas.openxmlformats.org/wordprocessingml/2006/main" xmlns:wne="http://schemas.microsoft.com/office/word/2006/wordml" xmlns:sl="http://schemas.openxmlformats.org/schemaLibrary/2006/main" xmlns:a="http://schemas.openxmlformats.org/drawingml/2006/main" xmlns:pic="http://schemas.openxmlformats.org/drawingml/2006/picture" xmlns:c="http://schemas.openxmlformats.org/drawingml/2006/chart" xmlns:lc="http://schemas.openxmlformats.org/drawingml/2006/lockedCanvas" xmlns:dgm="http://schemas.openxmlformats.org/drawingml/2006/diagram" xmlns:wps="http://schemas.microsoft.com/office/word/2010/wordprocessingShape" xmlns:wpg="http://schemas.microsoft.com/office/word/2010/wordprocessingGroup" xmlns:w14="http://schemas.microsoft.com/office/word/2010/wordml" xmlns:w15="http://schemas.microsoft.com/office/word/2012/wordml" xmlns:w16="http://schemas.microsoft.com/office/word/2018/wordml" xmlns:w16cex="http://schemas.microsoft.com/office/word/2018/wordml/cex" xmlns:w16cid="http://schemas.microsoft.com/office/word/2016/wordml/cid" xmlns="http://schemas.microsoft.com/office/tasks/2019/documenttasks" xmlns:cr="http://schemas.microsoft.com/office/comments/2020/reactions">
   <w:body>
-    <w:p>
-      <w:pPr>
-        <w:widowControl w:val="0"/>
-        <w:spacing w:line="240" w:lineRule="auto"/>
-        <w:ind w:left="0" w:firstLine="0"/>
-        <w:jc w:val="left"/>
-        <w:rPr>
-          <w:color w:val="3a2920"/>
-          <w:sz w:val="2"/>
-          <w:szCs w:val="2"/>
-        </w:rPr>
-      </w:pPr>
-      <w:r>
-        <w:rPr>
-          <w:rtl w:val="0"/>
-        </w:rPr>
-      </w:r>
-    </w:p>
     <w:p>
       <w:pPr>
         <w:widowControl w:val="0"/>
@@ -106,7 +88,7 @@
       <w:tr>
         <w:trPr>
           <w:cantSplit w:val="0"/>
-          <w:trHeight w:val="6180" w:hRule="atLeast"/>
+          <w:trHeight w:val="5925" w:hRule="atLeast"/>
           <w:tblHeader w:val="0"/>
         </w:trPr>
         <w:tc>
@@ -168,28 +150,7 @@
                 <w:szCs w:val="19"/>
                 <w:rtl w:val="0"/>
               </w:rPr>
-              <w:t xml:space="preserve">Provide a 1-2 sentence description of the key challenge that you’re putting forward to tech teams and other stakeholders. Avoid prescribing what the solutions should look like, and instead focus on describing a broad public-facing challenge. </w:t>
-            </w:r>
-          </w:p>
-          <w:p>
-            <w:pPr>
-              <w:ind w:left="720" w:hanging="360"/>
-              <w:rPr>
-                <w:rFonts w:ascii="Poppins" w:cs="Poppins" w:eastAsia="Poppins" w:hAnsi="Poppins"/>
-                <w:color w:val="3a2920"/>
-                <w:sz w:val="19"/>
-                <w:szCs w:val="19"/>
-              </w:rPr>
-            </w:pPr>
-            <w:r>
-              <w:rPr>
-                <w:rFonts w:ascii="Poppins" w:cs="Poppins" w:eastAsia="Poppins" w:hAnsi="Poppins"/>
-                <w:color w:val="3a2920"/>
-                <w:sz w:val="19"/>
-                <w:szCs w:val="19"/>
-                <w:rtl w:val="0"/>
-              </w:rPr>
-              <w:t xml:space="preserve">For example:</w:t>
+              <w:t xml:space="preserve">Provide a 1-2 sentence description of the key challenge that you’re putting forward to tech teams and other stakeholders. Avoid prescribing what the solutions should look like, and instead focus on describing a broad public-facing challenge. For example:</w:t>
             </w:r>
           </w:p>
           <w:p>
@@ -198,7 +159,7 @@
                 <w:ilvl w:val="0"/>
                 <w:numId w:val="3"/>
               </w:numPr>
-              <w:spacing w:after="0" w:lineRule="auto"/>
+              <w:spacing w:after="0" w:before="200" w:lineRule="auto"/>
               <w:ind w:left="720" w:hanging="360"/>
               <w:rPr>
                 <w:rFonts w:ascii="Poppins" w:cs="Poppins" w:eastAsia="Poppins" w:hAnsi="Poppins"/>
@@ -347,7 +308,7 @@
       <w:tr>
         <w:trPr>
           <w:cantSplit w:val="0"/>
-          <w:trHeight w:val="5100" w:hRule="atLeast"/>
+          <w:trHeight w:val="5145.75" w:hRule="atLeast"/>
           <w:tblHeader w:val="0"/>
         </w:trPr>
         <w:tc>
@@ -1969,12 +1930,12 @@
           <wp:extent cx="1028700" cy="514350"/>
           <wp:effectExtent b="0" l="0" r="0" t="0"/>
           <wp:wrapSquare wrapText="bothSides" distB="228600" distT="228600" distL="228600" distR="228600"/>
-          <wp:docPr id="3" name="image4.png"/>
+          <wp:docPr id="3" name="image3.png"/>
           <a:graphic>
             <a:graphicData uri="http://schemas.openxmlformats.org/drawingml/2006/picture">
               <pic:pic>
                 <pic:nvPicPr>
-                  <pic:cNvPr id="0" name="image4.png"/>
+                  <pic:cNvPr id="0" name="image3.png"/>
                   <pic:cNvPicPr preferRelativeResize="0"/>
                 </pic:nvPicPr>
                 <pic:blipFill>

</xml_diff>